<commit_message>
Reviewed SW Architecture Template
</commit_message>
<xml_diff>
--- a/V-Cycle Process/2.0 Architecture/SWAReviewCheckList.docx
+++ b/V-Cycle Process/2.0 Architecture/SWAReviewCheckList.docx
@@ -1,6 +1,6 @@
 
 <file path=word/document.xml><?xml version="1.0" encoding="utf-8"?>
-<w:document xmlns:wpc="http://schemas.microsoft.com/office/word/2010/wordprocessingCanvas" xmlns:cx="http://schemas.microsoft.com/office/drawing/2014/chartex" xmlns:cx1="http://schemas.microsoft.com/office/drawing/2015/9/8/chartex" xmlns:cx2="http://schemas.microsoft.com/office/drawing/2015/10/21/chartex" xmlns:cx3="http://schemas.microsoft.com/office/drawing/2016/5/9/chartex" xmlns:cx4="http://schemas.microsoft.com/office/drawing/2016/5/10/chartex" xmlns:cx5="http://schemas.microsoft.com/office/drawing/2016/5/11/chartex" xmlns:cx6="http://schemas.microsoft.com/office/drawing/2016/5/12/chartex" xmlns:cx7="http://schemas.microsoft.com/office/drawing/2016/5/13/chartex" xmlns:cx8="http://schemas.microsoft.com/office/drawing/2016/5/14/chartex" xmlns:mc="http://schemas.openxmlformats.org/markup-compatibility/2006" xmlns:aink="http://schemas.microsoft.com/office/drawing/2016/ink" xmlns:am3d="http://schemas.microsoft.com/office/drawing/2017/model3d" xmlns:o="urn:schemas-microsoft-com:office:office" xmlns:r="http://schemas.openxmlformats.org/officeDocument/2006/relationships" xmlns:m="http://schemas.openxmlformats.org/officeDocument/2006/math" xmlns:v="urn:schemas-microsoft-com:vml" xmlns:wp14="http://schemas.microsoft.com/office/word/2010/wordprocessingDrawing" xmlns:wp="http://schemas.openxmlformats.org/drawingml/2006/wordprocessingDrawing" xmlns:w10="urn:schemas-microsoft-com:office:word" xmlns:w="http://schemas.openxmlformats.org/wordprocessingml/2006/main" xmlns:w14="http://schemas.microsoft.com/office/word/2010/wordml" xmlns:w15="http://schemas.microsoft.com/office/word/2012/wordml" xmlns:w16cid="http://schemas.microsoft.com/office/word/2016/wordml/cid" xmlns:w16se="http://schemas.microsoft.com/office/word/2015/wordml/symex" xmlns:wpg="http://schemas.microsoft.com/office/word/2010/wordprocessingGroup" xmlns:wpi="http://schemas.microsoft.com/office/word/2010/wordprocessingInk" xmlns:wne="http://schemas.microsoft.com/office/word/2006/wordml" xmlns:wps="http://schemas.microsoft.com/office/word/2010/wordprocessingShape" mc:Ignorable="w14 w15 w16se w16cid wp14">
+<w:document xmlns:wpc="http://schemas.microsoft.com/office/word/2010/wordprocessingCanvas" xmlns:cx="http://schemas.microsoft.com/office/drawing/2014/chartex" xmlns:cx1="http://schemas.microsoft.com/office/drawing/2015/9/8/chartex" xmlns:cx2="http://schemas.microsoft.com/office/drawing/2015/10/21/chartex" xmlns:cx3="http://schemas.microsoft.com/office/drawing/2016/5/9/chartex" xmlns:cx4="http://schemas.microsoft.com/office/drawing/2016/5/10/chartex" xmlns:cx5="http://schemas.microsoft.com/office/drawing/2016/5/11/chartex" xmlns:cx6="http://schemas.microsoft.com/office/drawing/2016/5/12/chartex" xmlns:cx7="http://schemas.microsoft.com/office/drawing/2016/5/13/chartex" xmlns:cx8="http://schemas.microsoft.com/office/drawing/2016/5/14/chartex" xmlns:mc="http://schemas.openxmlformats.org/markup-compatibility/2006" xmlns:aink="http://schemas.microsoft.com/office/drawing/2016/ink" xmlns:am3d="http://schemas.microsoft.com/office/drawing/2017/model3d" xmlns:o="urn:schemas-microsoft-com:office:office" xmlns:r="http://schemas.openxmlformats.org/officeDocument/2006/relationships" xmlns:m="http://schemas.openxmlformats.org/officeDocument/2006/math" xmlns:v="urn:schemas-microsoft-com:vml" xmlns:wp14="http://schemas.microsoft.com/office/word/2010/wordprocessingDrawing" xmlns:wp="http://schemas.openxmlformats.org/drawingml/2006/wordprocessingDrawing" xmlns:w10="urn:schemas-microsoft-com:office:word" xmlns:w="http://schemas.openxmlformats.org/wordprocessingml/2006/main" xmlns:w14="http://schemas.microsoft.com/office/word/2010/wordml" xmlns:w15="http://schemas.microsoft.com/office/word/2012/wordml" xmlns:w16cex="http://schemas.microsoft.com/office/word/2018/wordml/cex" xmlns:w16cid="http://schemas.microsoft.com/office/word/2016/wordml/cid" xmlns:w16="http://schemas.microsoft.com/office/word/2018/wordml" xmlns:w16se="http://schemas.microsoft.com/office/word/2015/wordml/symex" xmlns:wpg="http://schemas.microsoft.com/office/word/2010/wordprocessingGroup" xmlns:wpi="http://schemas.microsoft.com/office/word/2010/wordprocessingInk" xmlns:wne="http://schemas.microsoft.com/office/word/2006/wordml" xmlns:wps="http://schemas.microsoft.com/office/word/2010/wordprocessingShape" mc:Ignorable="w14 w15 w16se w16cid w16 w16cex wp14">
   <w:body>
     <w:p>
       <w:pPr>
@@ -70,6 +70,12 @@
                 <w:sz w:val="16"/>
               </w:rPr>
             </w:pPr>
+            <w:r>
+              <w:rPr>
+                <w:sz w:val="16"/>
+              </w:rPr>
+              <w:t>22/01/2021</w:t>
+            </w:r>
           </w:p>
         </w:tc>
       </w:tr>
@@ -108,6 +114,12 @@
                 <w:sz w:val="16"/>
               </w:rPr>
             </w:pPr>
+            <w:r>
+              <w:rPr>
+                <w:sz w:val="16"/>
+              </w:rPr>
+              <w:t>60 minutes</w:t>
+            </w:r>
           </w:p>
         </w:tc>
       </w:tr>
@@ -146,6 +158,12 @@
                 <w:sz w:val="16"/>
               </w:rPr>
             </w:pPr>
+            <w:r>
+              <w:rPr>
+                <w:sz w:val="16"/>
+              </w:rPr>
+              <w:t>GitHub</w:t>
+            </w:r>
           </w:p>
         </w:tc>
       </w:tr>
@@ -188,7 +206,7 @@
               <w:rPr>
                 <w:sz w:val="16"/>
               </w:rPr>
-              <w:t>Open, Closed</w:t>
+              <w:t>Open</w:t>
             </w:r>
           </w:p>
         </w:tc>
@@ -250,7 +268,13 @@
               <w:rPr>
                 <w:sz w:val="16"/>
               </w:rPr>
-              <w:t>&lt;DocumentName&gt;.doc</w:t>
+              <w:t>template</w:t>
+            </w:r>
+            <w:r>
+              <w:rPr>
+                <w:sz w:val="16"/>
+              </w:rPr>
+              <w:t>.doc</w:t>
             </w:r>
           </w:p>
         </w:tc>
@@ -294,7 +318,7 @@
               <w:rPr>
                 <w:sz w:val="16"/>
               </w:rPr>
-              <w:t>WT, DC, II</w:t>
+              <w:t>DC</w:t>
             </w:r>
           </w:p>
         </w:tc>
@@ -372,6 +396,12 @@
                 <w:sz w:val="16"/>
               </w:rPr>
             </w:pPr>
+            <w:r>
+              <w:rPr>
+                <w:sz w:val="16"/>
+              </w:rPr>
+              <w:t>Fernando Becerra</w:t>
+            </w:r>
           </w:p>
         </w:tc>
       </w:tr>
@@ -410,6 +440,12 @@
                 <w:sz w:val="16"/>
               </w:rPr>
             </w:pPr>
+            <w:r>
+              <w:rPr>
+                <w:sz w:val="16"/>
+              </w:rPr>
+              <w:t>Door Control Module</w:t>
+            </w:r>
           </w:p>
         </w:tc>
       </w:tr>
@@ -448,6 +484,12 @@
                 <w:sz w:val="16"/>
               </w:rPr>
             </w:pPr>
+            <w:r>
+              <w:rPr>
+                <w:sz w:val="16"/>
+              </w:rPr>
+              <w:t>Initial Review</w:t>
+            </w:r>
           </w:p>
         </w:tc>
       </w:tr>
@@ -570,8 +612,30 @@
               <w:rPr>
                 <w:b/>
               </w:rPr>
-              <w:t>Classification  (E)rror/Risk  / (R)emark</w:t>
-            </w:r>
+              <w:t>Classification  (E)</w:t>
+            </w:r>
+            <w:proofErr w:type="spellStart"/>
+            <w:r>
+              <w:rPr>
+                <w:b/>
+              </w:rPr>
+              <w:t>rror</w:t>
+            </w:r>
+            <w:proofErr w:type="spellEnd"/>
+            <w:r>
+              <w:rPr>
+                <w:b/>
+              </w:rPr>
+              <w:t>/Risk  / (R)</w:t>
+            </w:r>
+            <w:proofErr w:type="spellStart"/>
+            <w:r>
+              <w:rPr>
+                <w:b/>
+              </w:rPr>
+              <w:t>emark</w:t>
+            </w:r>
+            <w:proofErr w:type="spellEnd"/>
           </w:p>
         </w:tc>
         <w:tc>
@@ -637,21 +701,33 @@
             <w:tcW w:w="1559" w:type="dxa"/>
             <w:shd w:val="clear" w:color="auto" w:fill="auto"/>
           </w:tcPr>
-          <w:p/>
+          <w:p>
+            <w:r>
+              <w:t>Document Section 5.6</w:t>
+            </w:r>
+          </w:p>
         </w:tc>
         <w:tc>
           <w:tcPr>
             <w:tcW w:w="5670" w:type="dxa"/>
             <w:shd w:val="clear" w:color="auto" w:fill="auto"/>
           </w:tcPr>
-          <w:p/>
+          <w:p>
+            <w:r>
+              <w:t>Blue comment present</w:t>
+            </w:r>
+          </w:p>
         </w:tc>
         <w:tc>
           <w:tcPr>
             <w:tcW w:w="1560" w:type="dxa"/>
             <w:shd w:val="clear" w:color="auto" w:fill="auto"/>
           </w:tcPr>
-          <w:p/>
+          <w:p>
+            <w:r>
+              <w:t>R</w:t>
+            </w:r>
+          </w:p>
         </w:tc>
         <w:tc>
           <w:tcPr>
@@ -685,14 +761,22 @@
             <w:tcW w:w="1559" w:type="dxa"/>
             <w:shd w:val="clear" w:color="auto" w:fill="auto"/>
           </w:tcPr>
-          <w:p/>
+          <w:p>
+            <w:r>
+              <w:t>Document section 8</w:t>
+            </w:r>
+          </w:p>
         </w:tc>
         <w:tc>
           <w:tcPr>
             <w:tcW w:w="5670" w:type="dxa"/>
             <w:shd w:val="clear" w:color="auto" w:fill="auto"/>
           </w:tcPr>
-          <w:p/>
+          <w:p>
+            <w:r>
+              <w:t>Blue comment present</w:t>
+            </w:r>
+          </w:p>
         </w:tc>
         <w:tc>
           <w:tcPr>
@@ -1115,7 +1199,11 @@
           <w:tcPr>
             <w:tcW w:w="850" w:type="dxa"/>
           </w:tcPr>
-          <w:p/>
+          <w:p>
+            <w:r>
+              <w:t>OK</w:t>
+            </w:r>
+          </w:p>
         </w:tc>
         <w:tc>
           <w:tcPr>
@@ -1167,7 +1255,11 @@
           <w:tcPr>
             <w:tcW w:w="850" w:type="dxa"/>
           </w:tcPr>
-          <w:p/>
+          <w:p>
+            <w:r>
+              <w:t>OK</w:t>
+            </w:r>
+          </w:p>
         </w:tc>
         <w:tc>
           <w:tcPr>
@@ -1213,7 +1305,11 @@
           <w:tcPr>
             <w:tcW w:w="850" w:type="dxa"/>
           </w:tcPr>
-          <w:p/>
+          <w:p>
+            <w:r>
+              <w:t>OK</w:t>
+            </w:r>
+          </w:p>
         </w:tc>
         <w:tc>
           <w:tcPr>
@@ -1264,7 +1360,11 @@
           <w:tcPr>
             <w:tcW w:w="850" w:type="dxa"/>
           </w:tcPr>
-          <w:p/>
+          <w:p>
+            <w:r>
+              <w:t>OK</w:t>
+            </w:r>
+          </w:p>
         </w:tc>
         <w:tc>
           <w:tcPr>
@@ -1310,7 +1410,11 @@
           <w:tcPr>
             <w:tcW w:w="850" w:type="dxa"/>
           </w:tcPr>
-          <w:p/>
+          <w:p>
+            <w:r>
+              <w:t>OK</w:t>
+            </w:r>
+          </w:p>
         </w:tc>
         <w:tc>
           <w:tcPr>
@@ -1364,7 +1468,11 @@
           <w:tcPr>
             <w:tcW w:w="850" w:type="dxa"/>
           </w:tcPr>
-          <w:p/>
+          <w:p>
+            <w:r>
+              <w:t>OK</w:t>
+            </w:r>
+          </w:p>
         </w:tc>
         <w:tc>
           <w:tcPr>
@@ -1410,7 +1518,11 @@
           <w:tcPr>
             <w:tcW w:w="850" w:type="dxa"/>
           </w:tcPr>
-          <w:p/>
+          <w:p>
+            <w:r>
+              <w:t>OK</w:t>
+            </w:r>
+          </w:p>
         </w:tc>
         <w:tc>
           <w:tcPr>
@@ -1459,7 +1571,11 @@
           <w:tcPr>
             <w:tcW w:w="850" w:type="dxa"/>
           </w:tcPr>
-          <w:p/>
+          <w:p>
+            <w:r>
+              <w:t>OK</w:t>
+            </w:r>
+          </w:p>
         </w:tc>
         <w:tc>
           <w:tcPr>
@@ -1510,7 +1626,11 @@
           <w:tcPr>
             <w:tcW w:w="850" w:type="dxa"/>
           </w:tcPr>
-          <w:p/>
+          <w:p>
+            <w:r>
+              <w:t>OK</w:t>
+            </w:r>
+          </w:p>
         </w:tc>
         <w:tc>
           <w:tcPr>
@@ -1556,7 +1676,11 @@
           <w:tcPr>
             <w:tcW w:w="850" w:type="dxa"/>
           </w:tcPr>
-          <w:p/>
+          <w:p>
+            <w:r>
+              <w:t>OK</w:t>
+            </w:r>
+          </w:p>
         </w:tc>
         <w:tc>
           <w:tcPr>
@@ -1602,7 +1726,11 @@
           <w:tcPr>
             <w:tcW w:w="850" w:type="dxa"/>
           </w:tcPr>
-          <w:p/>
+          <w:p>
+            <w:r>
+              <w:t>OK</w:t>
+            </w:r>
+          </w:p>
         </w:tc>
         <w:tc>
           <w:tcPr>
@@ -1648,7 +1776,11 @@
           <w:tcPr>
             <w:tcW w:w="850" w:type="dxa"/>
           </w:tcPr>
-          <w:p/>
+          <w:p>
+            <w:r>
+              <w:t>OK</w:t>
+            </w:r>
+          </w:p>
         </w:tc>
         <w:tc>
           <w:tcPr>
@@ -1694,7 +1826,11 @@
           <w:tcPr>
             <w:tcW w:w="850" w:type="dxa"/>
           </w:tcPr>
-          <w:p/>
+          <w:p>
+            <w:r>
+              <w:t>OK</w:t>
+            </w:r>
+          </w:p>
         </w:tc>
         <w:tc>
           <w:tcPr>
@@ -1732,10 +1868,7 @@
           </w:tcPr>
           <w:p>
             <w:r>
-              <w:t xml:space="preserve">Are there </w:t>
-            </w:r>
-            <w:r>
-              <w:t>Power Modes identified and documented?</w:t>
+              <w:t>Are there Power Modes identified and documented?</w:t>
             </w:r>
           </w:p>
         </w:tc>
@@ -1743,7 +1876,11 @@
           <w:tcPr>
             <w:tcW w:w="850" w:type="dxa"/>
           </w:tcPr>
-          <w:p/>
+          <w:p>
+            <w:r>
+              <w:t>OK</w:t>
+            </w:r>
+          </w:p>
         </w:tc>
         <w:tc>
           <w:tcPr>
@@ -1789,7 +1926,11 @@
           <w:tcPr>
             <w:tcW w:w="850" w:type="dxa"/>
           </w:tcPr>
-          <w:p/>
+          <w:p>
+            <w:r>
+              <w:t>OK</w:t>
+            </w:r>
+          </w:p>
         </w:tc>
         <w:tc>
           <w:tcPr>
@@ -1858,10 +1999,7 @@
         </w:tc>
       </w:tr>
     </w:tbl>
-    <w:p>
-      <w:bookmarkStart w:id="0" w:name="_GoBack"/>
-      <w:bookmarkEnd w:id="0"/>
-    </w:p>
+    <w:p/>
     <w:sectPr>
       <w:pgSz w:w="15840" w:h="12240" w:orient="landscape"/>
       <w:pgMar w:top="1440" w:right="1440" w:bottom="1440" w:left="1440" w:header="708" w:footer="708" w:gutter="0"/>
@@ -1873,7 +2011,7 @@
 </file>
 
 <file path=word/numbering.xml><?xml version="1.0" encoding="utf-8"?>
-<w:numbering xmlns:wpc="http://schemas.microsoft.com/office/word/2010/wordprocessingCanvas" xmlns:cx="http://schemas.microsoft.com/office/drawing/2014/chartex" xmlns:cx1="http://schemas.microsoft.com/office/drawing/2015/9/8/chartex" xmlns:cx2="http://schemas.microsoft.com/office/drawing/2015/10/21/chartex" xmlns:cx3="http://schemas.microsoft.com/office/drawing/2016/5/9/chartex" xmlns:cx4="http://schemas.microsoft.com/office/drawing/2016/5/10/chartex" xmlns:cx5="http://schemas.microsoft.com/office/drawing/2016/5/11/chartex" xmlns:cx6="http://schemas.microsoft.com/office/drawing/2016/5/12/chartex" xmlns:cx7="http://schemas.microsoft.com/office/drawing/2016/5/13/chartex" xmlns:cx8="http://schemas.microsoft.com/office/drawing/2016/5/14/chartex" xmlns:mc="http://schemas.openxmlformats.org/markup-compatibility/2006" xmlns:aink="http://schemas.microsoft.com/office/drawing/2016/ink" xmlns:am3d="http://schemas.microsoft.com/office/drawing/2017/model3d" xmlns:o="urn:schemas-microsoft-com:office:office" xmlns:r="http://schemas.openxmlformats.org/officeDocument/2006/relationships" xmlns:m="http://schemas.openxmlformats.org/officeDocument/2006/math" xmlns:v="urn:schemas-microsoft-com:vml" xmlns:wp14="http://schemas.microsoft.com/office/word/2010/wordprocessingDrawing" xmlns:wp="http://schemas.openxmlformats.org/drawingml/2006/wordprocessingDrawing" xmlns:w10="urn:schemas-microsoft-com:office:word" xmlns:w="http://schemas.openxmlformats.org/wordprocessingml/2006/main" xmlns:w14="http://schemas.microsoft.com/office/word/2010/wordml" xmlns:w15="http://schemas.microsoft.com/office/word/2012/wordml" xmlns:w16cid="http://schemas.microsoft.com/office/word/2016/wordml/cid" xmlns:w16se="http://schemas.microsoft.com/office/word/2015/wordml/symex" xmlns:wpg="http://schemas.microsoft.com/office/word/2010/wordprocessingGroup" xmlns:wpi="http://schemas.microsoft.com/office/word/2010/wordprocessingInk" xmlns:wne="http://schemas.microsoft.com/office/word/2006/wordml" xmlns:wps="http://schemas.microsoft.com/office/word/2010/wordprocessingShape" mc:Ignorable="w14 w15 w16se w16cid wp14">
+<w:numbering xmlns:wpc="http://schemas.microsoft.com/office/word/2010/wordprocessingCanvas" xmlns:cx="http://schemas.microsoft.com/office/drawing/2014/chartex" xmlns:cx1="http://schemas.microsoft.com/office/drawing/2015/9/8/chartex" xmlns:cx2="http://schemas.microsoft.com/office/drawing/2015/10/21/chartex" xmlns:cx3="http://schemas.microsoft.com/office/drawing/2016/5/9/chartex" xmlns:cx4="http://schemas.microsoft.com/office/drawing/2016/5/10/chartex" xmlns:cx5="http://schemas.microsoft.com/office/drawing/2016/5/11/chartex" xmlns:cx6="http://schemas.microsoft.com/office/drawing/2016/5/12/chartex" xmlns:cx7="http://schemas.microsoft.com/office/drawing/2016/5/13/chartex" xmlns:cx8="http://schemas.microsoft.com/office/drawing/2016/5/14/chartex" xmlns:mc="http://schemas.openxmlformats.org/markup-compatibility/2006" xmlns:aink="http://schemas.microsoft.com/office/drawing/2016/ink" xmlns:am3d="http://schemas.microsoft.com/office/drawing/2017/model3d" xmlns:o="urn:schemas-microsoft-com:office:office" xmlns:r="http://schemas.openxmlformats.org/officeDocument/2006/relationships" xmlns:m="http://schemas.openxmlformats.org/officeDocument/2006/math" xmlns:v="urn:schemas-microsoft-com:vml" xmlns:wp14="http://schemas.microsoft.com/office/word/2010/wordprocessingDrawing" xmlns:wp="http://schemas.openxmlformats.org/drawingml/2006/wordprocessingDrawing" xmlns:w10="urn:schemas-microsoft-com:office:word" xmlns:w="http://schemas.openxmlformats.org/wordprocessingml/2006/main" xmlns:w14="http://schemas.microsoft.com/office/word/2010/wordml" xmlns:w15="http://schemas.microsoft.com/office/word/2012/wordml" xmlns:w16cex="http://schemas.microsoft.com/office/word/2018/wordml/cex" xmlns:w16cid="http://schemas.microsoft.com/office/word/2016/wordml/cid" xmlns:w16="http://schemas.microsoft.com/office/word/2018/wordml" xmlns:w16se="http://schemas.microsoft.com/office/word/2015/wordml/symex" xmlns:wpg="http://schemas.microsoft.com/office/word/2010/wordprocessingGroup" xmlns:wpi="http://schemas.microsoft.com/office/word/2010/wordprocessingInk" xmlns:wne="http://schemas.microsoft.com/office/word/2006/wordml" xmlns:wps="http://schemas.microsoft.com/office/word/2010/wordprocessingShape" mc:Ignorable="w14 w15 w16se w16cid w16 w16cex wp14">
   <w:abstractNum w:abstractNumId="0" w15:restartNumberingAfterBreak="0">
     <w:nsid w:val="0CE42CAC"/>
     <w:multiLevelType w:val="multilevel"/>
@@ -2030,7 +2168,7 @@
 </file>
 
 <file path=word/styles.xml><?xml version="1.0" encoding="utf-8"?>
-<w:styles xmlns:mc="http://schemas.openxmlformats.org/markup-compatibility/2006" xmlns:r="http://schemas.openxmlformats.org/officeDocument/2006/relationships" xmlns:w="http://schemas.openxmlformats.org/wordprocessingml/2006/main" xmlns:w14="http://schemas.microsoft.com/office/word/2010/wordml" xmlns:w15="http://schemas.microsoft.com/office/word/2012/wordml" xmlns:w16cid="http://schemas.microsoft.com/office/word/2016/wordml/cid" xmlns:w16se="http://schemas.microsoft.com/office/word/2015/wordml/symex" mc:Ignorable="w14 w15 w16se w16cid">
+<w:styles xmlns:mc="http://schemas.openxmlformats.org/markup-compatibility/2006" xmlns:r="http://schemas.openxmlformats.org/officeDocument/2006/relationships" xmlns:w="http://schemas.openxmlformats.org/wordprocessingml/2006/main" xmlns:w14="http://schemas.microsoft.com/office/word/2010/wordml" xmlns:w15="http://schemas.microsoft.com/office/word/2012/wordml" xmlns:w16cex="http://schemas.microsoft.com/office/word/2018/wordml/cex" xmlns:w16cid="http://schemas.microsoft.com/office/word/2016/wordml/cid" xmlns:w16="http://schemas.microsoft.com/office/word/2018/wordml" xmlns:w16se="http://schemas.microsoft.com/office/word/2015/wordml/symex" mc:Ignorable="w14 w15 w16se w16cid w16 w16cex">
   <w:docDefaults>
     <w:rPrDefault>
       <w:rPr>
@@ -2863,6 +3001,12 @@
 </file>
 
 <file path=customXml/item2.xml><?xml version="1.0" encoding="utf-8"?>
+<p:properties xmlns:p="http://schemas.microsoft.com/office/2006/metadata/properties" xmlns:xsi="http://www.w3.org/2001/XMLSchema-instance" xmlns:pc="http://schemas.microsoft.com/office/infopath/2007/PartnerControls">
+  <documentManagement/>
+</p:properties>
+</file>
+
+<file path=customXml/item3.xml><?xml version="1.0" encoding="utf-8"?>
 <ct:contentTypeSchema xmlns:ct="http://schemas.microsoft.com/office/2006/metadata/contentType" xmlns:ma="http://schemas.microsoft.com/office/2006/metadata/properties/metaAttributes" ct:_="" ma:_="" ma:contentTypeName="Document" ma:contentTypeID="0x010100B851CE0EE9FCAC4DA1FCF9EA7322EA7B" ma:contentTypeVersion="12" ma:contentTypeDescription="Create a new document." ma:contentTypeScope="" ma:versionID="01492b28d6347c8a93f008d7c6630b3a">
   <xsd:schema xmlns:xsd="http://www.w3.org/2001/XMLSchema" xmlns:xs="http://www.w3.org/2001/XMLSchema" xmlns:p="http://schemas.microsoft.com/office/2006/metadata/properties" xmlns:ns3="59ee736d-edcd-4633-852b-d83595a65129" xmlns:ns4="b0b3d8e4-93c1-4546-8d17-937f931f65ad" targetNamespace="http://schemas.microsoft.com/office/2006/metadata/properties" ma:root="true" ma:fieldsID="390ed1bf9a9e5cf1edef11fb92917ac7" ns3:_="" ns4:_="">
     <xsd:import namespace="59ee736d-edcd-4633-852b-d83595a65129"/>
@@ -3079,12 +3223,6 @@
 </ct:contentTypeSchema>
 </file>
 
-<file path=customXml/item3.xml><?xml version="1.0" encoding="utf-8"?>
-<p:properties xmlns:p="http://schemas.microsoft.com/office/2006/metadata/properties" xmlns:xsi="http://www.w3.org/2001/XMLSchema-instance" xmlns:pc="http://schemas.microsoft.com/office/infopath/2007/PartnerControls">
-  <documentManagement/>
-</p:properties>
-</file>
-
 <file path=customXml/itemProps1.xml><?xml version="1.0" encoding="utf-8"?>
 <ds:datastoreItem xmlns:ds="http://schemas.openxmlformats.org/officeDocument/2006/customXml" ds:itemID="{F875734A-3646-4DA6-9BAB-BA7B49CB8D40}">
   <ds:schemaRefs>
@@ -3094,6 +3232,15 @@
 </file>
 
 <file path=customXml/itemProps2.xml><?xml version="1.0" encoding="utf-8"?>
+<ds:datastoreItem xmlns:ds="http://schemas.openxmlformats.org/officeDocument/2006/customXml" ds:itemID="{AF34AAA8-523C-405C-854C-FD411D9CFB1C}">
+  <ds:schemaRefs>
+    <ds:schemaRef ds:uri="http://schemas.microsoft.com/office/2006/metadata/properties"/>
+    <ds:schemaRef ds:uri="http://schemas.microsoft.com/office/infopath/2007/PartnerControls"/>
+  </ds:schemaRefs>
+</ds:datastoreItem>
+</file>
+
+<file path=customXml/itemProps3.xml><?xml version="1.0" encoding="utf-8"?>
 <ds:datastoreItem xmlns:ds="http://schemas.openxmlformats.org/officeDocument/2006/customXml" ds:itemID="{163BA67F-83B4-4A22-BC40-4EE23B396398}">
   <ds:schemaRefs>
     <ds:schemaRef ds:uri="http://schemas.microsoft.com/office/2006/metadata/contentType"/>
@@ -3110,21 +3257,4 @@
     <ds:schemaRef ds:uri="http://schemas.microsoft.com/internal/obd"/>
   </ds:schemaRefs>
 </ds:datastoreItem>
-</file>
-
-<file path=customXml/itemProps3.xml><?xml version="1.0" encoding="utf-8"?>
-<ds:datastoreItem xmlns:ds="http://schemas.openxmlformats.org/officeDocument/2006/customXml" ds:itemID="{AF34AAA8-523C-405C-854C-FD411D9CFB1C}">
-  <ds:schemaRefs>
-    <ds:schemaRef ds:uri="http://schemas.microsoft.com/office/2006/metadata/properties"/>
-    <ds:schemaRef ds:uri="http://purl.org/dc/terms/"/>
-    <ds:schemaRef ds:uri="http://schemas.openxmlformats.org/package/2006/metadata/core-properties"/>
-    <ds:schemaRef ds:uri="http://schemas.microsoft.com/office/2006/documentManagement/types"/>
-    <ds:schemaRef ds:uri="59ee736d-edcd-4633-852b-d83595a65129"/>
-    <ds:schemaRef ds:uri="b0b3d8e4-93c1-4546-8d17-937f931f65ad"/>
-    <ds:schemaRef ds:uri="http://purl.org/dc/elements/1.1/"/>
-    <ds:schemaRef ds:uri="http://schemas.microsoft.com/office/infopath/2007/PartnerControls"/>
-    <ds:schemaRef ds:uri="http://www.w3.org/XML/1998/namespace"/>
-    <ds:schemaRef ds:uri="http://purl.org/dc/dcmitype/"/>
-  </ds:schemaRefs>
-</ds:datastoreItem>
 </file>
</xml_diff>

<commit_message>
Fixing issues that were identified during the review.
</commit_message>
<xml_diff>
--- a/V-Cycle Process/2.0 Architecture/SWAReviewCheckList.docx
+++ b/V-Cycle Process/2.0 Architecture/SWAReviewCheckList.docx
@@ -1,6 +1,6 @@
 
 <file path=word/document.xml><?xml version="1.0" encoding="utf-8"?>
-<w:document xmlns:wpc="http://schemas.microsoft.com/office/word/2010/wordprocessingCanvas" xmlns:cx="http://schemas.microsoft.com/office/drawing/2014/chartex" xmlns:cx1="http://schemas.microsoft.com/office/drawing/2015/9/8/chartex" xmlns:cx2="http://schemas.microsoft.com/office/drawing/2015/10/21/chartex" xmlns:cx3="http://schemas.microsoft.com/office/drawing/2016/5/9/chartex" xmlns:cx4="http://schemas.microsoft.com/office/drawing/2016/5/10/chartex" xmlns:cx5="http://schemas.microsoft.com/office/drawing/2016/5/11/chartex" xmlns:cx6="http://schemas.microsoft.com/office/drawing/2016/5/12/chartex" xmlns:cx7="http://schemas.microsoft.com/office/drawing/2016/5/13/chartex" xmlns:cx8="http://schemas.microsoft.com/office/drawing/2016/5/14/chartex" xmlns:mc="http://schemas.openxmlformats.org/markup-compatibility/2006" xmlns:aink="http://schemas.microsoft.com/office/drawing/2016/ink" xmlns:am3d="http://schemas.microsoft.com/office/drawing/2017/model3d" xmlns:o="urn:schemas-microsoft-com:office:office" xmlns:r="http://schemas.openxmlformats.org/officeDocument/2006/relationships" xmlns:m="http://schemas.openxmlformats.org/officeDocument/2006/math" xmlns:v="urn:schemas-microsoft-com:vml" xmlns:wp14="http://schemas.microsoft.com/office/word/2010/wordprocessingDrawing" xmlns:wp="http://schemas.openxmlformats.org/drawingml/2006/wordprocessingDrawing" xmlns:w10="urn:schemas-microsoft-com:office:word" xmlns:w="http://schemas.openxmlformats.org/wordprocessingml/2006/main" xmlns:w14="http://schemas.microsoft.com/office/word/2010/wordml" xmlns:w15="http://schemas.microsoft.com/office/word/2012/wordml" xmlns:w16cex="http://schemas.microsoft.com/office/word/2018/wordml/cex" xmlns:w16cid="http://schemas.microsoft.com/office/word/2016/wordml/cid" xmlns:w16="http://schemas.microsoft.com/office/word/2018/wordml" xmlns:w16se="http://schemas.microsoft.com/office/word/2015/wordml/symex" xmlns:wpg="http://schemas.microsoft.com/office/word/2010/wordprocessingGroup" xmlns:wpi="http://schemas.microsoft.com/office/word/2010/wordprocessingInk" xmlns:wne="http://schemas.microsoft.com/office/word/2006/wordml" xmlns:wps="http://schemas.microsoft.com/office/word/2010/wordprocessingShape" mc:Ignorable="w14 w15 w16se w16cid w16 w16cex wp14">
+<w:document xmlns:wpc="http://schemas.microsoft.com/office/word/2010/wordprocessingCanvas" xmlns:cx="http://schemas.microsoft.com/office/drawing/2014/chartex" xmlns:mc="http://schemas.openxmlformats.org/markup-compatibility/2006" xmlns:o="urn:schemas-microsoft-com:office:office" xmlns:r="http://schemas.openxmlformats.org/officeDocument/2006/relationships" xmlns:m="http://schemas.openxmlformats.org/officeDocument/2006/math" xmlns:v="urn:schemas-microsoft-com:vml" xmlns:wp14="http://schemas.microsoft.com/office/word/2010/wordprocessingDrawing" xmlns:wp="http://schemas.openxmlformats.org/drawingml/2006/wordprocessingDrawing" xmlns:w10="urn:schemas-microsoft-com:office:word" xmlns:w="http://schemas.openxmlformats.org/wordprocessingml/2006/main" xmlns:w14="http://schemas.microsoft.com/office/word/2010/wordml" xmlns:w15="http://schemas.microsoft.com/office/word/2012/wordml" xmlns:w16se="http://schemas.microsoft.com/office/word/2015/wordml/symex" xmlns:wpg="http://schemas.microsoft.com/office/word/2010/wordprocessingGroup" xmlns:wpi="http://schemas.microsoft.com/office/word/2010/wordprocessingInk" xmlns:wne="http://schemas.microsoft.com/office/word/2006/wordml" xmlns:wps="http://schemas.microsoft.com/office/word/2010/wordprocessingShape" mc:Ignorable="w14 w15 w16se wp14">
   <w:body>
     <w:p>
       <w:pPr>
@@ -206,7 +206,7 @@
               <w:rPr>
                 <w:sz w:val="16"/>
               </w:rPr>
-              <w:t>Open</w:t>
+              <w:t>Close</w:t>
             </w:r>
           </w:p>
         </w:tc>
@@ -734,14 +734,30 @@
             <w:tcW w:w="2126" w:type="dxa"/>
             <w:shd w:val="clear" w:color="auto" w:fill="auto"/>
           </w:tcPr>
-          <w:p/>
+          <w:p>
+            <w:r>
+              <w:t>Rubén Cocoletzi</w:t>
+            </w:r>
+            <w:r>
+              <w:t xml:space="preserve"> 22-Jan-21</w:t>
+            </w:r>
+          </w:p>
         </w:tc>
         <w:tc>
           <w:tcPr>
             <w:tcW w:w="2551" w:type="dxa"/>
             <w:shd w:val="clear" w:color="auto" w:fill="auto"/>
           </w:tcPr>
-          <w:p/>
+          <w:p>
+            <w:r>
+              <w:t>Removing blue c</w:t>
+            </w:r>
+            <w:bookmarkStart w:id="0" w:name="_GoBack"/>
+            <w:bookmarkEnd w:id="0"/>
+            <w:r>
+              <w:t>omments</w:t>
+            </w:r>
+          </w:p>
         </w:tc>
       </w:tr>
       <w:tr>
@@ -783,21 +799,36 @@
             <w:tcW w:w="1560" w:type="dxa"/>
             <w:shd w:val="clear" w:color="auto" w:fill="auto"/>
           </w:tcPr>
-          <w:p/>
+          <w:p>
+            <w:r>
+              <w:t>R</w:t>
+            </w:r>
+          </w:p>
         </w:tc>
         <w:tc>
           <w:tcPr>
             <w:tcW w:w="2126" w:type="dxa"/>
             <w:shd w:val="clear" w:color="auto" w:fill="auto"/>
           </w:tcPr>
-          <w:p/>
+          <w:p>
+            <w:r>
+              <w:t>Rubén Cocoletzi</w:t>
+            </w:r>
+            <w:r>
+              <w:t xml:space="preserve"> 22-Jan-21</w:t>
+            </w:r>
+          </w:p>
         </w:tc>
         <w:tc>
           <w:tcPr>
             <w:tcW w:w="2551" w:type="dxa"/>
             <w:shd w:val="clear" w:color="auto" w:fill="auto"/>
           </w:tcPr>
-          <w:p/>
+          <w:p>
+            <w:r>
+              <w:t>Removing blue comments</w:t>
+            </w:r>
+          </w:p>
         </w:tc>
       </w:tr>
       <w:tr>
@@ -2011,7 +2042,7 @@
 </file>
 
 <file path=word/numbering.xml><?xml version="1.0" encoding="utf-8"?>
-<w:numbering xmlns:wpc="http://schemas.microsoft.com/office/word/2010/wordprocessingCanvas" xmlns:cx="http://schemas.microsoft.com/office/drawing/2014/chartex" xmlns:cx1="http://schemas.microsoft.com/office/drawing/2015/9/8/chartex" xmlns:cx2="http://schemas.microsoft.com/office/drawing/2015/10/21/chartex" xmlns:cx3="http://schemas.microsoft.com/office/drawing/2016/5/9/chartex" xmlns:cx4="http://schemas.microsoft.com/office/drawing/2016/5/10/chartex" xmlns:cx5="http://schemas.microsoft.com/office/drawing/2016/5/11/chartex" xmlns:cx6="http://schemas.microsoft.com/office/drawing/2016/5/12/chartex" xmlns:cx7="http://schemas.microsoft.com/office/drawing/2016/5/13/chartex" xmlns:cx8="http://schemas.microsoft.com/office/drawing/2016/5/14/chartex" xmlns:mc="http://schemas.openxmlformats.org/markup-compatibility/2006" xmlns:aink="http://schemas.microsoft.com/office/drawing/2016/ink" xmlns:am3d="http://schemas.microsoft.com/office/drawing/2017/model3d" xmlns:o="urn:schemas-microsoft-com:office:office" xmlns:r="http://schemas.openxmlformats.org/officeDocument/2006/relationships" xmlns:m="http://schemas.openxmlformats.org/officeDocument/2006/math" xmlns:v="urn:schemas-microsoft-com:vml" xmlns:wp14="http://schemas.microsoft.com/office/word/2010/wordprocessingDrawing" xmlns:wp="http://schemas.openxmlformats.org/drawingml/2006/wordprocessingDrawing" xmlns:w10="urn:schemas-microsoft-com:office:word" xmlns:w="http://schemas.openxmlformats.org/wordprocessingml/2006/main" xmlns:w14="http://schemas.microsoft.com/office/word/2010/wordml" xmlns:w15="http://schemas.microsoft.com/office/word/2012/wordml" xmlns:w16cex="http://schemas.microsoft.com/office/word/2018/wordml/cex" xmlns:w16cid="http://schemas.microsoft.com/office/word/2016/wordml/cid" xmlns:w16="http://schemas.microsoft.com/office/word/2018/wordml" xmlns:w16se="http://schemas.microsoft.com/office/word/2015/wordml/symex" xmlns:wpg="http://schemas.microsoft.com/office/word/2010/wordprocessingGroup" xmlns:wpi="http://schemas.microsoft.com/office/word/2010/wordprocessingInk" xmlns:wne="http://schemas.microsoft.com/office/word/2006/wordml" xmlns:wps="http://schemas.microsoft.com/office/word/2010/wordprocessingShape" mc:Ignorable="w14 w15 w16se w16cid w16 w16cex wp14">
+<w:numbering xmlns:wpc="http://schemas.microsoft.com/office/word/2010/wordprocessingCanvas" xmlns:cx="http://schemas.microsoft.com/office/drawing/2014/chartex" xmlns:mc="http://schemas.openxmlformats.org/markup-compatibility/2006" xmlns:o="urn:schemas-microsoft-com:office:office" xmlns:r="http://schemas.openxmlformats.org/officeDocument/2006/relationships" xmlns:m="http://schemas.openxmlformats.org/officeDocument/2006/math" xmlns:v="urn:schemas-microsoft-com:vml" xmlns:wp14="http://schemas.microsoft.com/office/word/2010/wordprocessingDrawing" xmlns:wp="http://schemas.openxmlformats.org/drawingml/2006/wordprocessingDrawing" xmlns:w10="urn:schemas-microsoft-com:office:word" xmlns:w="http://schemas.openxmlformats.org/wordprocessingml/2006/main" xmlns:w14="http://schemas.microsoft.com/office/word/2010/wordml" xmlns:w15="http://schemas.microsoft.com/office/word/2012/wordml" xmlns:w16se="http://schemas.microsoft.com/office/word/2015/wordml/symex" xmlns:wpg="http://schemas.microsoft.com/office/word/2010/wordprocessingGroup" xmlns:wpi="http://schemas.microsoft.com/office/word/2010/wordprocessingInk" xmlns:wne="http://schemas.microsoft.com/office/word/2006/wordml" xmlns:wps="http://schemas.microsoft.com/office/word/2010/wordprocessingShape" mc:Ignorable="w14 w15 w16se wp14">
   <w:abstractNum w:abstractNumId="0" w15:restartNumberingAfterBreak="0">
     <w:nsid w:val="0CE42CAC"/>
     <w:multiLevelType w:val="multilevel"/>
@@ -2168,7 +2199,7 @@
 </file>
 
 <file path=word/styles.xml><?xml version="1.0" encoding="utf-8"?>
-<w:styles xmlns:mc="http://schemas.openxmlformats.org/markup-compatibility/2006" xmlns:r="http://schemas.openxmlformats.org/officeDocument/2006/relationships" xmlns:w="http://schemas.openxmlformats.org/wordprocessingml/2006/main" xmlns:w14="http://schemas.microsoft.com/office/word/2010/wordml" xmlns:w15="http://schemas.microsoft.com/office/word/2012/wordml" xmlns:w16cex="http://schemas.microsoft.com/office/word/2018/wordml/cex" xmlns:w16cid="http://schemas.microsoft.com/office/word/2016/wordml/cid" xmlns:w16="http://schemas.microsoft.com/office/word/2018/wordml" xmlns:w16se="http://schemas.microsoft.com/office/word/2015/wordml/symex" mc:Ignorable="w14 w15 w16se w16cid w16 w16cex">
+<w:styles xmlns:mc="http://schemas.openxmlformats.org/markup-compatibility/2006" xmlns:r="http://schemas.openxmlformats.org/officeDocument/2006/relationships" xmlns:w="http://schemas.openxmlformats.org/wordprocessingml/2006/main" xmlns:w14="http://schemas.microsoft.com/office/word/2010/wordml" xmlns:w15="http://schemas.microsoft.com/office/word/2012/wordml" xmlns:w16se="http://schemas.microsoft.com/office/word/2015/wordml/symex" mc:Ignorable="w14 w15 w16se">
   <w:docDefaults>
     <w:rPrDefault>
       <w:rPr>
@@ -2184,7 +2215,7 @@
       </w:pPr>
     </w:pPrDefault>
   </w:docDefaults>
-  <w:latentStyles w:defLockedState="0" w:defUIPriority="99" w:defSemiHidden="0" w:defUnhideWhenUsed="0" w:defQFormat="0" w:count="376">
+  <w:latentStyles w:defLockedState="0" w:defUIPriority="99" w:defSemiHidden="0" w:defUnhideWhenUsed="0" w:defQFormat="0" w:count="371">
     <w:lsdException w:name="Normal" w:uiPriority="0" w:qFormat="1"/>
     <w:lsdException w:name="heading 1" w:uiPriority="9" w:qFormat="1"/>
     <w:lsdException w:name="heading 2" w:semiHidden="1" w:uiPriority="9" w:unhideWhenUsed="1" w:qFormat="1"/>
@@ -2556,11 +2587,6 @@
     <w:lsdException w:name="List Table 5 Dark Accent 6" w:uiPriority="50"/>
     <w:lsdException w:name="List Table 6 Colorful Accent 6" w:uiPriority="51"/>
     <w:lsdException w:name="List Table 7 Colorful Accent 6" w:uiPriority="52"/>
-    <w:lsdException w:name="Mention" w:semiHidden="1" w:unhideWhenUsed="1"/>
-    <w:lsdException w:name="Smart Hyperlink" w:semiHidden="1" w:unhideWhenUsed="1"/>
-    <w:lsdException w:name="Hashtag" w:semiHidden="1" w:unhideWhenUsed="1"/>
-    <w:lsdException w:name="Unresolved Mention" w:semiHidden="1" w:unhideWhenUsed="1"/>
-    <w:lsdException w:name="Smart Link" w:semiHidden="1" w:unhideWhenUsed="1"/>
   </w:latentStyles>
   <w:style w:type="paragraph" w:default="1" w:styleId="Normal">
     <w:name w:val="Normal"/>
@@ -2612,7 +2638,6 @@
   <w:style w:type="character" w:default="1" w:styleId="DefaultParagraphFont">
     <w:name w:val="Default Paragraph Font"/>
     <w:uiPriority w:val="1"/>
-    <w:semiHidden/>
     <w:unhideWhenUsed/>
   </w:style>
   <w:style w:type="table" w:default="1" w:styleId="TableNormal">
@@ -2992,21 +3017,6 @@
 </file>
 
 <file path=customXml/item1.xml><?xml version="1.0" encoding="utf-8"?>
-<?mso-contentType ?>
-<FormTemplates xmlns="http://schemas.microsoft.com/sharepoint/v3/contenttype/forms">
-  <Display>DocumentLibraryForm</Display>
-  <Edit>DocumentLibraryForm</Edit>
-  <New>DocumentLibraryForm</New>
-</FormTemplates>
-</file>
-
-<file path=customXml/item2.xml><?xml version="1.0" encoding="utf-8"?>
-<p:properties xmlns:p="http://schemas.microsoft.com/office/2006/metadata/properties" xmlns:xsi="http://www.w3.org/2001/XMLSchema-instance" xmlns:pc="http://schemas.microsoft.com/office/infopath/2007/PartnerControls">
-  <documentManagement/>
-</p:properties>
-</file>
-
-<file path=customXml/item3.xml><?xml version="1.0" encoding="utf-8"?>
 <ct:contentTypeSchema xmlns:ct="http://schemas.microsoft.com/office/2006/metadata/contentType" xmlns:ma="http://schemas.microsoft.com/office/2006/metadata/properties/metaAttributes" ct:_="" ma:_="" ma:contentTypeName="Document" ma:contentTypeID="0x010100B851CE0EE9FCAC4DA1FCF9EA7322EA7B" ma:contentTypeVersion="12" ma:contentTypeDescription="Create a new document." ma:contentTypeScope="" ma:versionID="01492b28d6347c8a93f008d7c6630b3a">
   <xsd:schema xmlns:xsd="http://www.w3.org/2001/XMLSchema" xmlns:xs="http://www.w3.org/2001/XMLSchema" xmlns:p="http://schemas.microsoft.com/office/2006/metadata/properties" xmlns:ns3="59ee736d-edcd-4633-852b-d83595a65129" xmlns:ns4="b0b3d8e4-93c1-4546-8d17-937f931f65ad" targetNamespace="http://schemas.microsoft.com/office/2006/metadata/properties" ma:root="true" ma:fieldsID="390ed1bf9a9e5cf1edef11fb92917ac7" ns3:_="" ns4:_="">
     <xsd:import namespace="59ee736d-edcd-4633-852b-d83595a65129"/>
@@ -3223,24 +3233,22 @@
 </ct:contentTypeSchema>
 </file>
 
-<file path=customXml/itemProps1.xml><?xml version="1.0" encoding="utf-8"?>
-<ds:datastoreItem xmlns:ds="http://schemas.openxmlformats.org/officeDocument/2006/customXml" ds:itemID="{F875734A-3646-4DA6-9BAB-BA7B49CB8D40}">
-  <ds:schemaRefs>
-    <ds:schemaRef ds:uri="http://schemas.microsoft.com/sharepoint/v3/contenttype/forms"/>
-  </ds:schemaRefs>
-</ds:datastoreItem>
+<file path=customXml/item2.xml><?xml version="1.0" encoding="utf-8"?>
+<p:properties xmlns:p="http://schemas.microsoft.com/office/2006/metadata/properties" xmlns:xsi="http://www.w3.org/2001/XMLSchema-instance" xmlns:pc="http://schemas.microsoft.com/office/infopath/2007/PartnerControls">
+  <documentManagement/>
+</p:properties>
 </file>
 
-<file path=customXml/itemProps2.xml><?xml version="1.0" encoding="utf-8"?>
-<ds:datastoreItem xmlns:ds="http://schemas.openxmlformats.org/officeDocument/2006/customXml" ds:itemID="{AF34AAA8-523C-405C-854C-FD411D9CFB1C}">
-  <ds:schemaRefs>
-    <ds:schemaRef ds:uri="http://schemas.microsoft.com/office/2006/metadata/properties"/>
-    <ds:schemaRef ds:uri="http://schemas.microsoft.com/office/infopath/2007/PartnerControls"/>
-  </ds:schemaRefs>
-</ds:datastoreItem>
+<file path=customXml/item3.xml><?xml version="1.0" encoding="utf-8"?>
+<?mso-contentType ?>
+<FormTemplates xmlns="http://schemas.microsoft.com/sharepoint/v3/contenttype/forms">
+  <Display>DocumentLibraryForm</Display>
+  <Edit>DocumentLibraryForm</Edit>
+  <New>DocumentLibraryForm</New>
+</FormTemplates>
 </file>
 
-<file path=customXml/itemProps3.xml><?xml version="1.0" encoding="utf-8"?>
+<file path=customXml/itemProps1.xml><?xml version="1.0" encoding="utf-8"?>
 <ds:datastoreItem xmlns:ds="http://schemas.openxmlformats.org/officeDocument/2006/customXml" ds:itemID="{163BA67F-83B4-4A22-BC40-4EE23B396398}">
   <ds:schemaRefs>
     <ds:schemaRef ds:uri="http://schemas.microsoft.com/office/2006/metadata/contentType"/>
@@ -3257,4 +3265,21 @@
     <ds:schemaRef ds:uri="http://schemas.microsoft.com/internal/obd"/>
   </ds:schemaRefs>
 </ds:datastoreItem>
+</file>
+
+<file path=customXml/itemProps2.xml><?xml version="1.0" encoding="utf-8"?>
+<ds:datastoreItem xmlns:ds="http://schemas.openxmlformats.org/officeDocument/2006/customXml" ds:itemID="{AF34AAA8-523C-405C-854C-FD411D9CFB1C}">
+  <ds:schemaRefs>
+    <ds:schemaRef ds:uri="http://schemas.microsoft.com/office/2006/metadata/properties"/>
+    <ds:schemaRef ds:uri="http://schemas.microsoft.com/office/infopath/2007/PartnerControls"/>
+  </ds:schemaRefs>
+</ds:datastoreItem>
+</file>
+
+<file path=customXml/itemProps3.xml><?xml version="1.0" encoding="utf-8"?>
+<ds:datastoreItem xmlns:ds="http://schemas.openxmlformats.org/officeDocument/2006/customXml" ds:itemID="{F875734A-3646-4DA6-9BAB-BA7B49CB8D40}">
+  <ds:schemaRefs>
+    <ds:schemaRef ds:uri="http://schemas.microsoft.com/sharepoint/v3/contenttype/forms"/>
+  </ds:schemaRefs>
+</ds:datastoreItem>
 </file>
</xml_diff>